<commit_message>
Archivos de Word modificado
</commit_message>
<xml_diff>
--- a/01-dis-secuencias-didacticas/02-ejercicio-clase-02/02-ejercicio-2-dis-sec-didac.docx
+++ b/01-dis-secuencias-didacticas/02-ejercicio-clase-02/02-ejercicio-2-dis-sec-didac.docx
@@ -4,13 +4,162 @@
   <w:body>
     <w:p>
       <w:pPr>
+        <w:pStyle w:val="Ttulo2"/>
+        <w:spacing w:before="200" w:after="120"/>
+        <w:rPr/>
+      </w:pPr>
+      <w:r>
+        <w:rPr/>
+        <w:t xml:space="preserve">Consigna de la semana </w:t>
+      </w:r>
+    </w:p>
+    <w:p>
+      <w:pPr>
+        <w:pStyle w:val="Normal"/>
+        <w:rPr/>
+      </w:pPr>
+      <w:r>
+        <w:rPr/>
+        <w:t>Los invito a intervenir en este foro de la clase 2 proponiendo otros ejemplos para analizar el Quehacer técnico y estableciendo relaciones con los Bloques, las Ideas Básicas y los alcances de contenidos.</w:t>
+      </w:r>
+    </w:p>
+    <w:p>
+      <w:pPr>
+        <w:pStyle w:val="Normal"/>
+        <w:rPr/>
+      </w:pPr>
+      <w:r>
+        <w:rPr/>
+        <w:t>¿Incorporarían otros bloques para trabajar este recorte? ¿Cuál/es?</w:t>
+      </w:r>
+    </w:p>
+    <w:p>
+      <w:pPr>
+        <w:pStyle w:val="Normal"/>
+        <w:rPr/>
+      </w:pPr>
+      <w:r>
+        <w:rPr/>
+        <w:t>-------------------------</w:t>
+      </w:r>
+    </w:p>
+    <w:p>
+      <w:pPr>
+        <w:pStyle w:val="Normal"/>
+        <w:rPr/>
+      </w:pPr>
+      <w:r>
+        <w:rPr/>
+        <w:t>BLOQUE: Trabajos y técnicas.</w:t>
+      </w:r>
+    </w:p>
+    <w:p>
+      <w:pPr>
+        <w:pStyle w:val="Normal"/>
+        <w:rPr/>
+      </w:pPr>
+      <w:r>
+        <w:rPr/>
+        <w:t>IDEA BÁSICA: Las personas crean distintas clases de técnicas para dar forma a objetos y realizar construcciones usando una gran variedad de materiales.</w:t>
+      </w:r>
+    </w:p>
+    <w:p>
+      <w:pPr>
+        <w:pStyle w:val="Normal"/>
+        <w:rPr/>
+      </w:pPr>
+      <w:r>
+        <w:rPr/>
+        <w:t>ALCANCE DE CONTENIDOS: Reconocimiento de que algunos productos son el resultado de la utilización técnicas para darles forma, como el “modelado”.</w:t>
+      </w:r>
+    </w:p>
+    <w:p>
+      <w:pPr>
+        <w:pStyle w:val="Normal"/>
+        <w:rPr/>
+      </w:pPr>
+      <w:r>
+        <w:rPr/>
+        <w:t xml:space="preserve">TEMA: </w:t>
+      </w:r>
+      <w:r>
+        <w:rPr/>
+        <w:t>Las fábricas de pastas artesanales en la Ciudad de Buenos Aires.</w:t>
+      </w:r>
+    </w:p>
+    <w:p>
+      <w:pPr>
+        <w:pStyle w:val="Normal"/>
+        <w:rPr/>
+      </w:pPr>
+      <w:r>
+        <w:rPr/>
+        <w:t>-------------------</w:t>
+      </w:r>
+      <w:r>
+        <w:rPr/>
+        <w:t>-------------</w:t>
+      </w:r>
+    </w:p>
+    <w:p>
+      <w:pPr>
+        <w:pStyle w:val="Normal"/>
+        <w:rPr/>
+      </w:pPr>
+      <w:r>
+        <w:rPr/>
+        <w:t>quién o quienes: las personas que llevan adelante el quehacer.</w:t>
+      </w:r>
+    </w:p>
+    <w:p>
+      <w:pPr>
+        <w:pStyle w:val="Normal"/>
+        <w:rPr/>
+      </w:pPr>
+      <w:r>
+        <w:rPr/>
+        <w:t>qué hace: elabora productos, brinda un servicio… la finalidad del quehacer.</w:t>
+      </w:r>
+    </w:p>
+    <w:p>
+      <w:pPr>
+        <w:pStyle w:val="Normal"/>
+        <w:rPr/>
+      </w:pPr>
+      <w:r>
+        <w:rPr/>
+        <w:t>cómo: los procedimientos, las técnicas, los conocimientos necesarios.</w:t>
+      </w:r>
+    </w:p>
+    <w:p>
+      <w:pPr>
+        <w:pStyle w:val="Normal"/>
+        <w:rPr/>
+      </w:pPr>
+      <w:r>
+        <w:rPr/>
+        <w:t>con qué: los materiales a transformar y las herramientas (medios técnicos)</w:t>
+      </w:r>
+    </w:p>
+    <w:p>
+      <w:pPr>
+        <w:pStyle w:val="Normal"/>
+        <w:rPr/>
+      </w:pPr>
+      <w:r>
+        <w:rPr/>
+        <w:t>dónde: lugar, espacio físico donde se desarrolla el quehacer.</w:t>
+      </w:r>
+    </w:p>
+    <w:p>
+      <w:pPr>
         <w:pStyle w:val="Normal"/>
         <w:spacing w:before="0" w:after="284"/>
         <w:rPr/>
       </w:pPr>
       <w:r>
         <w:rPr/>
-        <w:t>BLOQUE: Trabajos y técnica</w:t>
+        <w:t>cuándo: tiempo, momento histórico, época.</w:t>
       </w:r>
     </w:p>
     <w:sectPr>
@@ -24,6 +173,107 @@
     </w:sectPr>
   </w:body>
 </w:document>
+</file>
+
+<file path=word/numbering.xml><?xml version="1.0" encoding="utf-8"?>
+<w:numbering xmlns:w="http://schemas.openxmlformats.org/wordprocessingml/2006/main" xmlns:o="urn:schemas-microsoft-com:office:office" xmlns:r="http://schemas.openxmlformats.org/officeDocument/2006/relationships" xmlns:v="urn:schemas-microsoft-com:vml">
+  <w:abstractNum w:abstractNumId="1">
+    <w:lvl w:ilvl="0">
+      <w:start w:val="1"/>
+      <w:numFmt w:val="none"/>
+      <w:suff w:val="nothing"/>
+      <w:lvlText w:val=""/>
+      <w:lvlJc w:val="left"/>
+      <w:pPr>
+        <w:ind w:left="0" w:hanging="0"/>
+      </w:pPr>
+    </w:lvl>
+    <w:lvl w:ilvl="1">
+      <w:start w:val="1"/>
+      <w:pStyle w:val="Ttulo2"/>
+      <w:numFmt w:val="none"/>
+      <w:suff w:val="nothing"/>
+      <w:lvlText w:val=""/>
+      <w:lvlJc w:val="left"/>
+      <w:pPr>
+        <w:ind w:left="0" w:hanging="0"/>
+      </w:pPr>
+    </w:lvl>
+    <w:lvl w:ilvl="2">
+      <w:start w:val="1"/>
+      <w:numFmt w:val="none"/>
+      <w:suff w:val="nothing"/>
+      <w:lvlText w:val=""/>
+      <w:lvlJc w:val="left"/>
+      <w:pPr>
+        <w:ind w:left="0" w:hanging="0"/>
+      </w:pPr>
+    </w:lvl>
+    <w:lvl w:ilvl="3">
+      <w:start w:val="1"/>
+      <w:numFmt w:val="none"/>
+      <w:suff w:val="nothing"/>
+      <w:lvlText w:val=""/>
+      <w:lvlJc w:val="left"/>
+      <w:pPr>
+        <w:ind w:left="0" w:hanging="0"/>
+      </w:pPr>
+    </w:lvl>
+    <w:lvl w:ilvl="4">
+      <w:start w:val="1"/>
+      <w:numFmt w:val="none"/>
+      <w:suff w:val="nothing"/>
+      <w:lvlText w:val=""/>
+      <w:lvlJc w:val="left"/>
+      <w:pPr>
+        <w:ind w:left="0" w:hanging="0"/>
+      </w:pPr>
+    </w:lvl>
+    <w:lvl w:ilvl="5">
+      <w:start w:val="1"/>
+      <w:numFmt w:val="none"/>
+      <w:suff w:val="nothing"/>
+      <w:lvlText w:val=""/>
+      <w:lvlJc w:val="left"/>
+      <w:pPr>
+        <w:ind w:left="0" w:hanging="0"/>
+      </w:pPr>
+    </w:lvl>
+    <w:lvl w:ilvl="6">
+      <w:start w:val="1"/>
+      <w:numFmt w:val="none"/>
+      <w:suff w:val="nothing"/>
+      <w:lvlText w:val=""/>
+      <w:lvlJc w:val="left"/>
+      <w:pPr>
+        <w:ind w:left="0" w:hanging="0"/>
+      </w:pPr>
+    </w:lvl>
+    <w:lvl w:ilvl="7">
+      <w:start w:val="1"/>
+      <w:numFmt w:val="none"/>
+      <w:suff w:val="nothing"/>
+      <w:lvlText w:val=""/>
+      <w:lvlJc w:val="left"/>
+      <w:pPr>
+        <w:ind w:left="0" w:hanging="0"/>
+      </w:pPr>
+    </w:lvl>
+    <w:lvl w:ilvl="8">
+      <w:start w:val="1"/>
+      <w:numFmt w:val="none"/>
+      <w:suff w:val="nothing"/>
+      <w:lvlText w:val=""/>
+      <w:lvlJc w:val="left"/>
+      <w:pPr>
+        <w:ind w:left="0" w:hanging="0"/>
+      </w:pPr>
+    </w:lvl>
+  </w:abstractNum>
+  <w:num w:numId="1">
+    <w:abstractNumId w:val="1"/>
+  </w:num>
+</w:numbering>
 </file>
 
 <file path=word/styles.xml><?xml version="1.0" encoding="utf-8"?>
@@ -457,7 +707,7 @@
       <w:outlineLvl w:val="0"/>
     </w:pPr>
     <w:rPr>
-      <w:rFonts w:ascii="Arial" w:hAnsi="Arial" w:eastAsia="" w:cs="Mangal" w:eastAsiaTheme="majorEastAsia"/>
+      <w:rFonts w:ascii="Roboto" w:hAnsi="Roboto" w:eastAsia="" w:cs="Mangal" w:eastAsiaTheme="majorEastAsia"/>
       <w:b/>
       <w:bCs/>
       <w:color w:val="000000"/>
@@ -465,6 +715,27 @@
       <w:sz w:val="28"/>
       <w:szCs w:val="32"/>
       <w:lang w:bidi="hi-IN" w:val="es-AR" w:eastAsia="en-US"/>
+    </w:rPr>
+  </w:style>
+  <w:style w:type="paragraph" w:styleId="Ttulo2">
+    <w:name w:val="Heading 2"/>
+    <w:basedOn w:val="Ttulo"/>
+    <w:next w:val="Cuerpodetexto"/>
+    <w:qFormat/>
+    <w:pPr>
+      <w:numPr>
+        <w:ilvl w:val="1"/>
+        <w:numId w:val="1"/>
+      </w:numPr>
+      <w:spacing w:before="200" w:after="120"/>
+      <w:outlineLvl w:val="1"/>
+    </w:pPr>
+    <w:rPr>
+      <w:rFonts w:ascii="Roboto" w:hAnsi="Roboto"/>
+      <w:b/>
+      <w:bCs/>
+      <w:sz w:val="32"/>
+      <w:szCs w:val="32"/>
     </w:rPr>
   </w:style>
   <w:style w:type="character" w:styleId="DefaultParagraphFont" w:default="1">

</xml_diff>

<commit_message>
PDF respuesta foro clase 2 diseño de secuencias didácticas
</commit_message>
<xml_diff>
--- a/01-dis-secuencias-didacticas/02-ejercicio-clase-02/02-ejercicio-2-dis-sec-didac.docx
+++ b/01-dis-secuencias-didacticas/02-ejercicio-clase-02/02-ejercicio-2-dis-sec-didac.docx
@@ -5,6 +5,10 @@
     <w:p>
       <w:pPr>
         <w:pStyle w:val="Ttulo2"/>
+        <w:numPr>
+          <w:ilvl w:val="1"/>
+          <w:numId w:val="2"/>
+        </w:numPr>
         <w:spacing w:before="200" w:after="120"/>
         <w:rPr/>
       </w:pPr>
@@ -20,16 +24,33 @@
       </w:pPr>
       <w:r>
         <w:rPr/>
-        <w:t>Los invito a intervenir en este foro de la clase 2 proponiendo otros ejemplos para analizar el Quehacer técnico y estableciendo relaciones con los Bloques, las Ideas Básicas y los alcances de contenidos.</w:t>
+        <w:t xml:space="preserve">Los invito a intervenir en este foro de la clase 2 </w:t>
+      </w:r>
+      <w:r>
+        <w:rPr>
+          <w:u w:val="none"/>
+        </w:rPr>
+        <w:t>proponiendo</w:t>
+      </w:r>
+      <w:r>
+        <w:rPr/>
+        <w:t xml:space="preserve"> otros ejemplos para analizar el Quehacer técnico y estableciendo relaciones con los Bloques, las Ideas Básicas y los alcances de contenidos.</w:t>
       </w:r>
     </w:p>
     <w:p>
       <w:pPr>
         <w:pStyle w:val="Normal"/>
-        <w:rPr/>
-      </w:pPr>
-      <w:r>
-        <w:rPr/>
+        <w:rPr>
+          <w:b/>
+          <w:b/>
+          <w:bCs/>
+        </w:rPr>
+      </w:pPr>
+      <w:r>
+        <w:rPr>
+          <w:b/>
+          <w:bCs/>
+        </w:rPr>
         <w:t>¿Incorporarían otros bloques para trabajar este recorte? ¿Cuál/es?</w:t>
       </w:r>
     </w:p>
@@ -50,7 +71,7 @@
       </w:pPr>
       <w:r>
         <w:rPr/>
-        <w:t>BLOQUE: Trabajos y técnicas.</w:t>
+        <w:t>Vamos a ver si entendí bien la consigna… : )</w:t>
       </w:r>
     </w:p>
     <w:p>
@@ -59,8 +80,26 @@
         <w:rPr/>
       </w:pPr>
       <w:r>
-        <w:rPr/>
-        <w:t>IDEA BÁSICA: Las personas crean distintas clases de técnicas para dar forma a objetos y realizar construcciones usando una gran variedad de materiales.</w:t>
+        <w:rPr>
+          <w:rFonts w:eastAsia="Calibri" w:cs="" w:cstheme="minorBidi" w:eastAsiaTheme="minorHAnsi"/>
+          <w:color w:val="auto"/>
+          <w:kern w:val="0"/>
+          <w:sz w:val="22"/>
+          <w:szCs w:val="24"/>
+          <w:lang w:val="es-ES" w:eastAsia="en-US" w:bidi="ar-SA"/>
+        </w:rPr>
+        <w:t xml:space="preserve">Si tomamos el recorte visto en la clase 2, propongo relacionarlo con el bloque pasado y presente mediante el tema </w:t>
+      </w:r>
+      <w:r>
+        <w:rPr>
+          <w:i/>
+          <w:iCs/>
+        </w:rPr>
+        <w:t>La elaboración de pastas artesanales en fábricas de la Ciudad de Buenos Aires</w:t>
+      </w:r>
+      <w:r>
+        <w:rPr/>
+        <w:t>.</w:t>
       </w:r>
     </w:p>
     <w:p>
@@ -69,8 +108,15 @@
         <w:rPr/>
       </w:pPr>
       <w:r>
-        <w:rPr/>
-        <w:t>ALCANCE DE CONTENIDOS: Reconocimiento de que algunos productos son el resultado de la utilización técnicas para darles forma, como el “modelado”.</w:t>
+        <w:rPr>
+          <w:b/>
+          <w:bCs/>
+        </w:rPr>
+        <w:t>BLOQUE:</w:t>
+      </w:r>
+      <w:r>
+        <w:rPr/>
+        <w:t xml:space="preserve"> Trabajos y técnicas.</w:t>
       </w:r>
     </w:p>
     <w:p>
@@ -79,12 +125,15 @@
         <w:rPr/>
       </w:pPr>
       <w:r>
-        <w:rPr/>
-        <w:t xml:space="preserve">TEMA: </w:t>
-      </w:r>
-      <w:r>
-        <w:rPr/>
-        <w:t>Las fábricas de pastas artesanales en la Ciudad de Buenos Aires.</w:t>
+        <w:rPr>
+          <w:b/>
+          <w:bCs/>
+        </w:rPr>
+        <w:t>IDEA BÁSICA:</w:t>
+      </w:r>
+      <w:r>
+        <w:rPr/>
+        <w:t xml:space="preserve"> Las personas crean distintas clases de técnicas para dar forma a objetos y realizar construcciones usando una gran variedad de materiales.</w:t>
       </w:r>
     </w:p>
     <w:p>
@@ -93,12 +142,15 @@
         <w:rPr/>
       </w:pPr>
       <w:r>
-        <w:rPr/>
-        <w:t>-------------------</w:t>
-      </w:r>
-      <w:r>
-        <w:rPr/>
-        <w:t>-------------</w:t>
+        <w:rPr>
+          <w:b/>
+          <w:bCs/>
+        </w:rPr>
+        <w:t>ALCANCE DE CONTENIDOS:</w:t>
+      </w:r>
+      <w:r>
+        <w:rPr/>
+        <w:t xml:space="preserve"> Reconocimiento de que algunos productos son el resultado de la utilización técnicas para darles forma, como el “modelado”.</w:t>
       </w:r>
     </w:p>
     <w:p>
@@ -107,8 +159,39 @@
         <w:rPr/>
       </w:pPr>
       <w:r>
-        <w:rPr/>
-        <w:t>quién o quienes: las personas que llevan adelante el quehacer.</w:t>
+        <w:rPr>
+          <w:rFonts w:eastAsia="Calibri" w:cs="" w:cstheme="minorBidi" w:eastAsiaTheme="minorHAnsi"/>
+          <w:color w:val="auto"/>
+          <w:kern w:val="0"/>
+          <w:sz w:val="22"/>
+          <w:szCs w:val="24"/>
+          <w:lang w:val="es-ES" w:eastAsia="en-US" w:bidi="ar-SA"/>
+        </w:rPr>
+        <w:t xml:space="preserve">Este recorte se relaciona con el bloque </w:t>
+      </w:r>
+      <w:r>
+        <w:rPr>
+          <w:rFonts w:eastAsia="Calibri" w:cs="" w:cstheme="minorBidi" w:eastAsiaTheme="minorHAnsi"/>
+          <w:b/>
+          <w:bCs/>
+          <w:color w:val="auto"/>
+          <w:kern w:val="0"/>
+          <w:sz w:val="22"/>
+          <w:szCs w:val="24"/>
+          <w:lang w:val="es-ES" w:eastAsia="en-US" w:bidi="ar-SA"/>
+        </w:rPr>
+        <w:t>Pasado y presente</w:t>
+      </w:r>
+      <w:r>
+        <w:rPr>
+          <w:rFonts w:eastAsia="Calibri" w:cs="" w:cstheme="minorBidi" w:eastAsiaTheme="minorHAnsi"/>
+          <w:color w:val="auto"/>
+          <w:kern w:val="0"/>
+          <w:sz w:val="22"/>
+          <w:szCs w:val="24"/>
+          <w:lang w:val="es-ES" w:eastAsia="en-US" w:bidi="ar-SA"/>
+        </w:rPr>
+        <w:t>.</w:t>
       </w:r>
     </w:p>
     <w:p>
@@ -117,8 +200,39 @@
         <w:rPr/>
       </w:pPr>
       <w:r>
-        <w:rPr/>
-        <w:t>qué hace: elabora productos, brinda un servicio… la finalidad del quehacer.</w:t>
+        <w:rPr>
+          <w:rFonts w:eastAsia="Calibri" w:cs="" w:cstheme="minorBidi" w:eastAsiaTheme="minorHAnsi"/>
+          <w:color w:val="auto"/>
+          <w:kern w:val="0"/>
+          <w:sz w:val="22"/>
+          <w:szCs w:val="24"/>
+          <w:lang w:val="es-ES" w:eastAsia="en-US" w:bidi="ar-SA"/>
+        </w:rPr>
+        <w:t>I</w:t>
+      </w:r>
+      <w:r>
+        <w:rPr>
+          <w:rFonts w:eastAsia="Calibri" w:cs="" w:cstheme="minorBidi" w:eastAsiaTheme="minorHAnsi"/>
+          <w:b/>
+          <w:bCs/>
+          <w:color w:val="auto"/>
+          <w:kern w:val="0"/>
+          <w:sz w:val="22"/>
+          <w:szCs w:val="24"/>
+          <w:lang w:val="es-ES" w:eastAsia="en-US" w:bidi="ar-SA"/>
+        </w:rPr>
+        <w:t>DEA BÁSICA:</w:t>
+      </w:r>
+      <w:r>
+        <w:rPr>
+          <w:rFonts w:eastAsia="Calibri" w:cs="" w:cstheme="minorBidi" w:eastAsiaTheme="minorHAnsi"/>
+          <w:color w:val="auto"/>
+          <w:kern w:val="0"/>
+          <w:sz w:val="22"/>
+          <w:szCs w:val="24"/>
+          <w:lang w:val="es-ES" w:eastAsia="en-US" w:bidi="ar-SA"/>
+        </w:rPr>
+        <w:t xml:space="preserve"> Las formas de hacer las cosas cambian a través del tiempo. En cada momento histórico coexisten elementos que fueron creados en distintas épocas.</w:t>
       </w:r>
     </w:p>
     <w:p>
@@ -127,8 +241,28 @@
         <w:rPr/>
       </w:pPr>
       <w:r>
-        <w:rPr/>
-        <w:t>cómo: los procedimientos, las técnicas, los conocimientos necesarios.</w:t>
+        <w:rPr>
+          <w:rFonts w:eastAsia="Calibri" w:cs="" w:cstheme="minorBidi" w:eastAsiaTheme="minorHAnsi"/>
+          <w:b/>
+          <w:bCs/>
+          <w:color w:val="auto"/>
+          <w:kern w:val="0"/>
+          <w:sz w:val="22"/>
+          <w:szCs w:val="24"/>
+          <w:lang w:val="es-ES" w:eastAsia="en-US" w:bidi="ar-SA"/>
+        </w:rPr>
+        <w:t xml:space="preserve">ALCANCE DE CONTENIDOS: </w:t>
+      </w:r>
+      <w:r>
+        <w:rPr>
+          <w:rFonts w:eastAsia="Calibri" w:cs="" w:cstheme="minorBidi" w:eastAsiaTheme="minorHAnsi"/>
+          <w:color w:val="auto"/>
+          <w:kern w:val="0"/>
+          <w:sz w:val="22"/>
+          <w:szCs w:val="24"/>
+          <w:lang w:val="es-ES" w:eastAsia="en-US" w:bidi="ar-SA"/>
+        </w:rPr>
+        <w:t>Comparación entre formas de producción actuales -artesanal, casera, industrial-, con relación a las técnicas utilizadas -acciones, herramientas, saberes requeridos.</w:t>
       </w:r>
     </w:p>
     <w:p>
@@ -137,8 +271,39 @@
         <w:rPr/>
       </w:pPr>
       <w:r>
-        <w:rPr/>
-        <w:t>con qué: los materiales a transformar y las herramientas (medios técnicos)</w:t>
+        <w:rPr>
+          <w:rFonts w:eastAsia="Calibri" w:cs="" w:cstheme="minorBidi" w:eastAsiaTheme="minorHAnsi"/>
+          <w:b/>
+          <w:bCs/>
+          <w:color w:val="auto"/>
+          <w:kern w:val="0"/>
+          <w:sz w:val="22"/>
+          <w:szCs w:val="24"/>
+          <w:lang w:val="es-ES" w:eastAsia="en-US" w:bidi="ar-SA"/>
+        </w:rPr>
+        <w:t>Q</w:t>
+      </w:r>
+      <w:r>
+        <w:rPr>
+          <w:b/>
+          <w:bCs/>
+        </w:rPr>
+        <w:t>uién o quienes:</w:t>
+      </w:r>
+      <w:r>
+        <w:rPr/>
+        <w:t xml:space="preserve"> las personas </w:t>
+      </w:r>
+      <w:r>
+        <w:rPr>
+          <w:rFonts w:eastAsia="Calibri" w:cs="" w:cstheme="minorBidi" w:eastAsiaTheme="minorHAnsi"/>
+          <w:color w:val="auto"/>
+          <w:kern w:val="0"/>
+          <w:sz w:val="22"/>
+          <w:szCs w:val="24"/>
+          <w:lang w:val="es-ES" w:eastAsia="en-US" w:bidi="ar-SA"/>
+        </w:rPr>
+        <w:t>que trabajan en las fábricas de pastas artesanales tanto en la fabricación como en el despacho de estos alimentos.</w:t>
       </w:r>
     </w:p>
     <w:p>
@@ -147,19 +312,193 @@
         <w:rPr/>
       </w:pPr>
       <w:r>
-        <w:rPr/>
-        <w:t>dónde: lugar, espacio físico donde se desarrolla el quehacer.</w:t>
+        <w:rPr>
+          <w:rFonts w:eastAsia="Calibri" w:cs="" w:cstheme="minorBidi" w:eastAsiaTheme="minorHAnsi"/>
+          <w:b/>
+          <w:bCs/>
+          <w:color w:val="auto"/>
+          <w:kern w:val="0"/>
+          <w:sz w:val="22"/>
+          <w:szCs w:val="24"/>
+          <w:lang w:val="es-ES" w:eastAsia="en-US" w:bidi="ar-SA"/>
+        </w:rPr>
+        <w:t>Q</w:t>
+      </w:r>
+      <w:r>
+        <w:rPr>
+          <w:b/>
+          <w:bCs/>
+        </w:rPr>
+        <w:t>ué hacen:</w:t>
+      </w:r>
+      <w:r>
+        <w:rPr/>
+        <w:t xml:space="preserve"> fraccionan los ingredientes necesarios para cada pasta en particular, amasan, controlan el tiempo de amasado automático, cortan y fraccionan, envasan.</w:t>
       </w:r>
     </w:p>
     <w:p>
       <w:pPr>
         <w:pStyle w:val="Normal"/>
+        <w:rPr/>
+      </w:pPr>
+      <w:r>
+        <w:rPr>
+          <w:rFonts w:eastAsia="Calibri" w:cs="" w:cstheme="minorBidi" w:eastAsiaTheme="minorHAnsi"/>
+          <w:b/>
+          <w:bCs/>
+          <w:color w:val="auto"/>
+          <w:kern w:val="0"/>
+          <w:sz w:val="22"/>
+          <w:szCs w:val="24"/>
+          <w:lang w:val="es-ES" w:eastAsia="en-US" w:bidi="ar-SA"/>
+        </w:rPr>
+        <w:t>C</w:t>
+      </w:r>
+      <w:r>
+        <w:rPr>
+          <w:b/>
+          <w:bCs/>
+        </w:rPr>
+        <w:t>ómo:</w:t>
+      </w:r>
+      <w:r>
+        <w:rPr/>
+        <w:t xml:space="preserve"> </w:t>
+      </w:r>
+      <w:r>
+        <w:rPr>
+          <w:rFonts w:eastAsia="Calibri" w:cs="" w:cstheme="minorBidi" w:eastAsiaTheme="minorHAnsi"/>
+          <w:color w:val="auto"/>
+          <w:kern w:val="0"/>
+          <w:sz w:val="22"/>
+          <w:szCs w:val="24"/>
+          <w:lang w:val="es-ES" w:eastAsia="en-US" w:bidi="ar-SA"/>
+        </w:rPr>
+        <w:t>mediante la medición y mezcla de los ingredientes, amasado, reposo, fraccionado, envasado.</w:t>
+      </w:r>
+    </w:p>
+    <w:p>
+      <w:pPr>
+        <w:pStyle w:val="Normal"/>
+        <w:rPr/>
+      </w:pPr>
+      <w:r>
+        <w:rPr>
+          <w:rFonts w:eastAsia="Calibri" w:cs="" w:cstheme="minorBidi" w:eastAsiaTheme="minorHAnsi"/>
+          <w:b/>
+          <w:bCs/>
+          <w:color w:val="auto"/>
+          <w:kern w:val="0"/>
+          <w:sz w:val="22"/>
+          <w:szCs w:val="24"/>
+          <w:lang w:val="es-ES" w:eastAsia="en-US" w:bidi="ar-SA"/>
+        </w:rPr>
+        <w:t>C</w:t>
+      </w:r>
+      <w:r>
+        <w:rPr>
+          <w:b/>
+          <w:bCs/>
+        </w:rPr>
+        <w:t xml:space="preserve">on qué: </w:t>
+      </w:r>
+      <w:r>
+        <w:rPr>
+          <w:rFonts w:eastAsia="Calibri" w:cs="" w:cstheme="minorBidi" w:eastAsiaTheme="minorHAnsi"/>
+          <w:color w:val="auto"/>
+          <w:kern w:val="0"/>
+          <w:sz w:val="22"/>
+          <w:szCs w:val="24"/>
+          <w:lang w:val="es-ES" w:eastAsia="en-US" w:bidi="ar-SA"/>
+        </w:rPr>
+        <w:t>harina, agua, aceite especias, tomates para producir la salsa. Máquinas de pasta para amasar, laminar fideos, modelar ravioles, ñoquis, sorrentinos y otros tipos de pasta.</w:t>
+      </w:r>
+    </w:p>
+    <w:p>
+      <w:pPr>
+        <w:pStyle w:val="Normal"/>
+        <w:rPr/>
+      </w:pPr>
+      <w:r>
+        <w:rPr>
+          <w:rFonts w:eastAsia="Calibri" w:cs="" w:cstheme="minorBidi" w:eastAsiaTheme="minorHAnsi"/>
+          <w:b/>
+          <w:bCs/>
+          <w:color w:val="auto"/>
+          <w:kern w:val="0"/>
+          <w:sz w:val="22"/>
+          <w:szCs w:val="24"/>
+          <w:lang w:val="es-ES" w:eastAsia="en-US" w:bidi="ar-SA"/>
+        </w:rPr>
+        <w:t>D</w:t>
+      </w:r>
+      <w:r>
+        <w:rPr>
+          <w:b/>
+          <w:bCs/>
+        </w:rPr>
+        <w:t>ónde:</w:t>
+      </w:r>
+      <w:r>
+        <w:rPr/>
+        <w:t xml:space="preserve"> </w:t>
+      </w:r>
+      <w:r>
+        <w:rPr>
+          <w:rFonts w:eastAsia="Calibri" w:cs="" w:cstheme="minorBidi" w:eastAsiaTheme="minorHAnsi"/>
+          <w:color w:val="auto"/>
+          <w:kern w:val="0"/>
+          <w:sz w:val="22"/>
+          <w:szCs w:val="24"/>
+          <w:lang w:val="es-ES" w:eastAsia="en-US" w:bidi="ar-SA"/>
+        </w:rPr>
+        <w:t>fábricas de pastas artesanales en los barrios de la Ciudad de Buenos Aires</w:t>
+      </w:r>
+      <w:r>
+        <w:rPr/>
+        <w:t>.</w:t>
+      </w:r>
+    </w:p>
+    <w:p>
+      <w:pPr>
+        <w:pStyle w:val="Normal"/>
         <w:spacing w:before="0" w:after="284"/>
         <w:rPr/>
       </w:pPr>
       <w:r>
-        <w:rPr/>
-        <w:t>cuándo: tiempo, momento histórico, época.</w:t>
+        <w:rPr>
+          <w:rFonts w:eastAsia="Calibri" w:cs="" w:cstheme="minorBidi" w:eastAsiaTheme="minorHAnsi"/>
+          <w:b/>
+          <w:bCs/>
+          <w:color w:val="auto"/>
+          <w:kern w:val="0"/>
+          <w:sz w:val="22"/>
+          <w:szCs w:val="24"/>
+          <w:lang w:val="es-ES" w:eastAsia="en-US" w:bidi="ar-SA"/>
+        </w:rPr>
+        <w:t>C</w:t>
+      </w:r>
+      <w:r>
+        <w:rPr>
+          <w:b/>
+          <w:bCs/>
+        </w:rPr>
+        <w:t>uándo</w:t>
+      </w:r>
+      <w:r>
+        <w:rPr/>
+        <w:t xml:space="preserve">: </w:t>
+      </w:r>
+      <w:r>
+        <w:rPr>
+          <w:rFonts w:eastAsia="Calibri" w:cs="" w:cstheme="minorBidi" w:eastAsiaTheme="minorHAnsi"/>
+          <w:color w:val="auto"/>
+          <w:kern w:val="0"/>
+          <w:sz w:val="22"/>
+          <w:szCs w:val="24"/>
+          <w:lang w:val="es-ES" w:eastAsia="en-US" w:bidi="ar-SA"/>
+        </w:rPr>
+        <w:t>en la época actual.</w:t>
       </w:r>
     </w:p>
     <w:sectPr>
@@ -270,8 +609,103 @@
       </w:pPr>
     </w:lvl>
   </w:abstractNum>
+  <w:abstractNum w:abstractNumId="2">
+    <w:lvl w:ilvl="0">
+      <w:start w:val="1"/>
+      <w:numFmt w:val="none"/>
+      <w:suff w:val="nothing"/>
+      <w:lvlText w:val=""/>
+      <w:lvlJc w:val="left"/>
+      <w:pPr>
+        <w:ind w:left="0" w:hanging="0"/>
+      </w:pPr>
+    </w:lvl>
+    <w:lvl w:ilvl="1">
+      <w:start w:val="1"/>
+      <w:numFmt w:val="none"/>
+      <w:suff w:val="nothing"/>
+      <w:lvlText w:val=""/>
+      <w:lvlJc w:val="left"/>
+      <w:pPr>
+        <w:ind w:left="0" w:hanging="0"/>
+      </w:pPr>
+    </w:lvl>
+    <w:lvl w:ilvl="2">
+      <w:start w:val="1"/>
+      <w:numFmt w:val="none"/>
+      <w:suff w:val="nothing"/>
+      <w:lvlText w:val=""/>
+      <w:lvlJc w:val="left"/>
+      <w:pPr>
+        <w:ind w:left="0" w:hanging="0"/>
+      </w:pPr>
+    </w:lvl>
+    <w:lvl w:ilvl="3">
+      <w:start w:val="1"/>
+      <w:numFmt w:val="none"/>
+      <w:suff w:val="nothing"/>
+      <w:lvlText w:val=""/>
+      <w:lvlJc w:val="left"/>
+      <w:pPr>
+        <w:ind w:left="0" w:hanging="0"/>
+      </w:pPr>
+    </w:lvl>
+    <w:lvl w:ilvl="4">
+      <w:start w:val="1"/>
+      <w:numFmt w:val="none"/>
+      <w:suff w:val="nothing"/>
+      <w:lvlText w:val=""/>
+      <w:lvlJc w:val="left"/>
+      <w:pPr>
+        <w:ind w:left="0" w:hanging="0"/>
+      </w:pPr>
+    </w:lvl>
+    <w:lvl w:ilvl="5">
+      <w:start w:val="1"/>
+      <w:numFmt w:val="none"/>
+      <w:suff w:val="nothing"/>
+      <w:lvlText w:val=""/>
+      <w:lvlJc w:val="left"/>
+      <w:pPr>
+        <w:ind w:left="0" w:hanging="0"/>
+      </w:pPr>
+    </w:lvl>
+    <w:lvl w:ilvl="6">
+      <w:start w:val="1"/>
+      <w:numFmt w:val="none"/>
+      <w:suff w:val="nothing"/>
+      <w:lvlText w:val=""/>
+      <w:lvlJc w:val="left"/>
+      <w:pPr>
+        <w:ind w:left="0" w:hanging="0"/>
+      </w:pPr>
+    </w:lvl>
+    <w:lvl w:ilvl="7">
+      <w:start w:val="1"/>
+      <w:numFmt w:val="none"/>
+      <w:suff w:val="nothing"/>
+      <w:lvlText w:val=""/>
+      <w:lvlJc w:val="left"/>
+      <w:pPr>
+        <w:ind w:left="0" w:hanging="0"/>
+      </w:pPr>
+    </w:lvl>
+    <w:lvl w:ilvl="8">
+      <w:start w:val="1"/>
+      <w:numFmt w:val="none"/>
+      <w:suff w:val="nothing"/>
+      <w:lvlText w:val=""/>
+      <w:lvlJc w:val="left"/>
+      <w:pPr>
+        <w:ind w:left="0" w:hanging="0"/>
+      </w:pPr>
+    </w:lvl>
+  </w:abstractNum>
   <w:num w:numId="1">
     <w:abstractNumId w:val="1"/>
+  </w:num>
+  <w:num w:numId="2">
+    <w:abstractNumId w:val="2"/>
   </w:num>
 </w:numbering>
 </file>
@@ -677,6 +1111,7 @@
     <w:rsid w:val="00c30448"/>
     <w:pPr>
       <w:widowControl/>
+      <w:suppressAutoHyphens w:val="true"/>
       <w:bidi w:val="0"/>
       <w:spacing w:lineRule="auto" w:line="288" w:before="0" w:after="284"/>
       <w:jc w:val="left"/>
@@ -701,6 +1136,7 @@
     <w:pPr>
       <w:keepNext w:val="true"/>
       <w:widowControl/>
+      <w:suppressAutoHyphens w:val="true"/>
       <w:bidi w:val="0"/>
       <w:spacing w:lineRule="auto" w:line="360" w:before="240" w:after="60"/>
       <w:jc w:val="center"/>
@@ -714,7 +1150,7 @@
       <w:kern w:val="2"/>
       <w:sz w:val="28"/>
       <w:szCs w:val="32"/>
-      <w:lang w:bidi="hi-IN" w:val="es-AR" w:eastAsia="en-US"/>
+      <w:lang w:val="es-AR" w:eastAsia="en-US" w:bidi="hi-IN"/>
     </w:rPr>
   </w:style>
   <w:style w:type="paragraph" w:styleId="Ttulo2">
@@ -835,6 +1271,7 @@
     <w:rsid w:val="009b7977"/>
     <w:pPr>
       <w:widowControl/>
+      <w:suppressAutoHyphens w:val="true"/>
       <w:bidi w:val="0"/>
       <w:spacing w:lineRule="auto" w:line="360" w:before="0" w:after="200"/>
       <w:ind w:firstLine="567"/>
@@ -846,7 +1283,7 @@
       <w:kern w:val="2"/>
       <w:sz w:val="22"/>
       <w:szCs w:val="22"/>
-      <w:lang w:eastAsia="es-ES_tradnl" w:val="es-AR" w:bidi="ar-SA"/>
+      <w:lang w:val="es-AR" w:eastAsia="es-ES_tradnl" w:bidi="ar-SA"/>
     </w:rPr>
   </w:style>
   <w:style w:type="paragraph" w:styleId="Lista">
@@ -1114,6 +1551,7 @@
     <w:rsid w:val="00811d72"/>
     <w:pPr>
       <w:widowControl/>
+      <w:suppressAutoHyphens w:val="true"/>
       <w:bidi w:val="0"/>
       <w:spacing w:lineRule="auto" w:line="360" w:before="0" w:after="0"/>
       <w:ind w:firstLine="284"/>

</xml_diff>